<commit_message>
added shortened title back
</commit_message>
<xml_diff>
--- a/Jenior_Metatransciptomics_PLOSPathogens_2017.docx
+++ b/Jenior_Metatransciptomics_PLOSPathogens_2017.docx
@@ -52,23 +52,65 @@
       </w:pPr>
       <w:r>
         <w:rPr>
-          <w:sz w:val="24"/>
-          <w:szCs w:val="24"/>
-        </w:rPr>
-      </w:r>
-    </w:p>
-    <w:p>
-      <w:pPr>
-        <w:pStyle w:val="Normal"/>
-        <w:rPr/>
-      </w:pPr>
-      <w:r>
-        <w:rPr>
           <w:b/>
           <w:bCs/>
           <w:sz w:val="24"/>
           <w:szCs w:val="24"/>
         </w:rPr>
+        <w:t>Shortened Title:</w:t>
+      </w:r>
+      <w:r>
+        <w:rPr>
+          <w:sz w:val="24"/>
+          <w:szCs w:val="24"/>
+        </w:rPr>
+        <w:t xml:space="preserve"> </w:t>
+      </w:r>
+      <w:r>
+        <w:rPr>
+          <w:i/>
+          <w:iCs/>
+          <w:sz w:val="24"/>
+          <w:szCs w:val="24"/>
+        </w:rPr>
+        <w:t>Clostridium difficile</w:t>
+      </w:r>
+      <w:r>
+        <w:rPr>
+          <w:sz w:val="24"/>
+          <w:szCs w:val="24"/>
+        </w:rPr>
+        <w:t xml:space="preserve"> infection and gut microbiome multi-omics</w:t>
+      </w:r>
+    </w:p>
+    <w:p>
+      <w:pPr>
+        <w:pStyle w:val="Normal"/>
+        <w:rPr>
+          <w:rFonts w:ascii="Arial" w:hAnsi="Arial"/>
+          <w:sz w:val="24"/>
+          <w:szCs w:val="24"/>
+        </w:rPr>
+      </w:pPr>
+      <w:r>
+        <w:rPr>
+          <w:sz w:val="24"/>
+          <w:szCs w:val="24"/>
+        </w:rPr>
+      </w:r>
+    </w:p>
+    <w:p>
+      <w:pPr>
+        <w:pStyle w:val="Normal"/>
+        <w:rPr/>
+      </w:pPr>
+      <w:r>
+        <w:rPr>
+          <w:b/>
+          <w:bCs/>
+          <w:sz w:val="24"/>
+          <w:szCs w:val="24"/>
+        </w:rPr>
         <w:t>Authors:</w:t>
       </w:r>
       <w:r>
@@ -135,6 +177,28 @@
     <w:p>
       <w:pPr>
         <w:pStyle w:val="Normal"/>
+        <w:rPr/>
+      </w:pPr>
+      <w:r>
+        <w:rPr>
+          <w:b/>
+          <w:bCs/>
+          <w:sz w:val="24"/>
+          <w:szCs w:val="24"/>
+        </w:rPr>
+        <w:t>Corresponding Author:</w:t>
+      </w:r>
+      <w:r>
+        <w:rPr>
+          <w:sz w:val="24"/>
+          <w:szCs w:val="24"/>
+        </w:rPr>
+        <w:t xml:space="preserve"> Patrick D. Schloss</w:t>
+      </w:r>
+    </w:p>
+    <w:p>
+      <w:pPr>
+        <w:pStyle w:val="Normal"/>
         <w:rPr>
           <w:rFonts w:ascii="Arial" w:hAnsi="Arial"/>
           <w:sz w:val="24"/>
@@ -160,14 +224,33 @@
           <w:sz w:val="24"/>
           <w:szCs w:val="24"/>
         </w:rPr>
-        <w:t>Corresponding Author:</w:t>
-      </w:r>
+        <w:t xml:space="preserve">Affiliations: </w:t>
+      </w:r>
+    </w:p>
+    <w:p>
+      <w:pPr>
+        <w:pStyle w:val="Normal"/>
+        <w:rPr/>
+      </w:pPr>
       <w:r>
         <w:rPr>
           <w:sz w:val="24"/>
           <w:szCs w:val="24"/>
         </w:rPr>
-        <w:t xml:space="preserve"> Patrick D. Schloss</w:t>
+        <w:t>1.) Department of Microbiology &amp; Immunology; University of Michigan, Ann Arbor MI,</w:t>
+      </w:r>
+    </w:p>
+    <w:p>
+      <w:pPr>
+        <w:pStyle w:val="Normal"/>
+        <w:rPr/>
+      </w:pPr>
+      <w:r>
+        <w:rPr>
+          <w:sz w:val="24"/>
+          <w:szCs w:val="24"/>
+        </w:rPr>
+        <w:t>2.) Department of Internal Medicine, Division of Infectious Diseases; University of Michigan, Ann Arbor MI</w:t>
       </w:r>
     </w:p>
     <w:p>
@@ -198,7 +281,7 @@
           <w:sz w:val="24"/>
           <w:szCs w:val="24"/>
         </w:rPr>
-        <w:t xml:space="preserve">Affiliations: </w:t>
+        <w:t xml:space="preserve">Contact Information: </w:t>
       </w:r>
     </w:p>
     <w:p>
@@ -211,7 +294,7 @@
           <w:sz w:val="24"/>
           <w:szCs w:val="24"/>
         </w:rPr>
-        <w:t>1.) Department of Microbiology &amp; Immunology; University of Michigan, Ann Arbor MI,</w:t>
+        <w:t>Matthew L. Jenior – mljenior@umich.edu</w:t>
       </w:r>
     </w:p>
     <w:p>
@@ -224,84 +307,28 @@
           <w:sz w:val="24"/>
           <w:szCs w:val="24"/>
         </w:rPr>
-        <w:t>2.) Department of Internal Medicine, Division of Infectious Diseases; University of Michigan, Ann Arbor MI</w:t>
+        <w:t>Jhansi L. Leslie – jlleslie@umich.edu</w:t>
       </w:r>
     </w:p>
     <w:p>
       <w:pPr>
         <w:pStyle w:val="Normal"/>
-        <w:rPr>
-          <w:rFonts w:ascii="Arial" w:hAnsi="Arial"/>
+        <w:rPr/>
+      </w:pPr>
+      <w:r>
+        <w:rPr>
           <w:sz w:val="24"/>
           <w:szCs w:val="24"/>
         </w:rPr>
-      </w:pPr>
-      <w:r>
-        <w:rPr>
+        <w:t>Vincent B. Young – youngvi@umich.edu</w:t>
+      </w:r>
+    </w:p>
+    <w:p>
+      <w:pPr>
+        <w:pStyle w:val="Normal"/>
+        <w:rPr>
+          <w:position w:val="0"/>
           <w:sz w:val="24"/>
-          <w:szCs w:val="24"/>
-        </w:rPr>
-      </w:r>
-    </w:p>
-    <w:p>
-      <w:pPr>
-        <w:pStyle w:val="Normal"/>
-        <w:rPr/>
-      </w:pPr>
-      <w:r>
-        <w:rPr>
-          <w:b/>
-          <w:bCs/>
-          <w:sz w:val="24"/>
-          <w:szCs w:val="24"/>
-        </w:rPr>
-        <w:t xml:space="preserve">Contact Information: </w:t>
-      </w:r>
-    </w:p>
-    <w:p>
-      <w:pPr>
-        <w:pStyle w:val="Normal"/>
-        <w:rPr/>
-      </w:pPr>
-      <w:r>
-        <w:rPr>
-          <w:sz w:val="24"/>
-          <w:szCs w:val="24"/>
-        </w:rPr>
-        <w:t>Matthew L. Jenior – mljenior@umich.edu</w:t>
-      </w:r>
-    </w:p>
-    <w:p>
-      <w:pPr>
-        <w:pStyle w:val="Normal"/>
-        <w:rPr/>
-      </w:pPr>
-      <w:r>
-        <w:rPr>
-          <w:sz w:val="24"/>
-          <w:szCs w:val="24"/>
-        </w:rPr>
-        <w:t>Jhansi L. Leslie – jlleslie@umich.edu</w:t>
-      </w:r>
-    </w:p>
-    <w:p>
-      <w:pPr>
-        <w:pStyle w:val="Normal"/>
-        <w:rPr/>
-      </w:pPr>
-      <w:r>
-        <w:rPr>
-          <w:sz w:val="24"/>
-          <w:szCs w:val="24"/>
-        </w:rPr>
-        <w:t>Vincent B. Young – youngvi@umich.edu</w:t>
-      </w:r>
-    </w:p>
-    <w:p>
-      <w:pPr>
-        <w:pStyle w:val="Normal"/>
-        <w:rPr>
-          <w:position w:val="0"/>
           <w:sz w:val="24"/>
           <w:vertAlign w:val="baseline"/>
         </w:rPr>
@@ -4323,7 +4350,6 @@
     <w:p>
       <w:pPr>
         <w:pStyle w:val="Bibliography"/>
-        <w:pBdr/>
         <w:spacing w:before="180" w:after="180"/>
         <w:rPr/>
       </w:pPr>
@@ -4364,12 +4390,10 @@
     </w:pPr>
     <w:r>
       <w:rPr/>
-    </w:r>
-    <w:r>
       <mc:AlternateContent>
         <mc:Choice Requires="wps">
           <w:drawing>
-            <wp:anchor behindDoc="0" distT="0" distB="0" distL="0" distR="0" simplePos="0" locked="0" layoutInCell="1" allowOverlap="1" relativeHeight="44">
+            <wp:anchor behindDoc="1" distT="0" distB="0" distL="0" distR="0" simplePos="0" locked="0" layoutInCell="1" allowOverlap="1" relativeHeight="44">
               <wp:simplePos x="0" y="0"/>
               <wp:positionH relativeFrom="margin">
                 <wp:align>center</wp:align>
@@ -4377,37 +4401,45 @@
               <wp:positionV relativeFrom="paragraph">
                 <wp:posOffset>635</wp:posOffset>
               </wp:positionV>
-              <wp:extent cx="170180" cy="175260"/>
+              <wp:extent cx="170815" cy="174625"/>
               <wp:effectExtent l="0" t="0" r="0" b="0"/>
               <wp:wrapSquare wrapText="largest"/>
               <wp:docPr id="1" name="Frame1"/>
               <a:graphic xmlns:a="http://schemas.openxmlformats.org/drawingml/2006/main">
                 <a:graphicData uri="http://schemas.microsoft.com/office/word/2010/wordprocessingShape">
                   <wps:wsp>
-                    <wps:cNvSpPr txBox="1"/>
+                    <wps:cNvSpPr/>
                     <wps:spPr>
                       <a:xfrm>
                         <a:off x="0" y="0"/>
-                        <a:ext cx="170180" cy="175260"/>
+                        <a:ext cx="170280" cy="173880"/>
                       </a:xfrm>
-                      <a:prstGeom prst="rect"/>
-                      <a:solidFill>
-                        <a:srgbClr val="FFFFFF">
-                          <a:alpha val="0"/>
-                        </a:srgbClr>
-                      </a:solidFill>
+                      <a:prstGeom prst="rect">
+                        <a:avLst/>
+                      </a:prstGeom>
+                      <a:noFill/>
+                      <a:ln>
+                        <a:noFill/>
+                      </a:ln>
                     </wps:spPr>
+                    <wps:style>
+                      <a:lnRef idx="0"/>
+                      <a:fillRef idx="0"/>
+                      <a:effectRef idx="0"/>
+                      <a:fontRef idx="minor"/>
+                    </wps:style>
                     <wps:txbx>
                       <w:txbxContent>
                         <w:p>
                           <w:pPr>
                             <w:pStyle w:val="Footer"/>
-                            <w:pBdr/>
-                            <w:rPr/>
+                            <w:rPr>
+                              <w:color w:val="auto"/>
+                            </w:rPr>
                           </w:pPr>
                           <w:r>
                             <w:rPr>
-                              <w:rStyle w:val="Pagenumber"/>
+                              <w:color w:val="auto"/>
                             </w:rPr>
                             <w:fldChar w:fldCharType="begin"/>
                           </w:r>
@@ -4426,7 +4458,7 @@
                         </w:p>
                       </w:txbxContent>
                     </wps:txbx>
-                    <wps:bodyPr anchor="t" lIns="0" tIns="0" rIns="0" bIns="0">
+                    <wps:bodyPr lIns="0" rIns="0" tIns="0" bIns="0">
                       <a:spAutoFit/>
                     </wps:bodyPr>
                   </wps:wsp>
@@ -4437,19 +4469,22 @@
         </mc:Choice>
         <mc:Fallback>
           <w:pict>
-            <v:rect fillcolor="#FFFFFF" style="position:absolute;rotation:0;width:13.4pt;height:13.8pt;mso-wrap-distance-left:0pt;mso-wrap-distance-right:0pt;mso-wrap-distance-top:0pt;mso-wrap-distance-bottom:0pt;margin-top:0.05pt;mso-position-vertical-relative:text;margin-left:227.3pt;mso-position-horizontal:center;mso-position-horizontal-relative:margin">
-              <v:fill opacity="0f"/>
-              <v:textbox inset="0in,0in,0in,0in">
+            <v:rect id="shape_0" ID="Frame1" fillcolor="white" stroked="f" style="position:absolute;margin-left:227.3pt;margin-top:0.05pt;width:13.35pt;height:13.65pt;mso-position-horizontal:center;mso-position-horizontal-relative:margin">
+              <w10:wrap type="square"/>
+              <v:fill o:detectmouseclick="t" type="solid" color2="black" opacity="0"/>
+              <v:stroke color="#3465a4" joinstyle="round" endcap="flat"/>
+              <v:textbox>
                 <w:txbxContent>
                   <w:p>
                     <w:pPr>
                       <w:pStyle w:val="Footer"/>
-                      <w:pBdr/>
-                      <w:rPr/>
+                      <w:rPr>
+                        <w:color w:val="auto"/>
+                      </w:rPr>
                     </w:pPr>
                     <w:r>
                       <w:rPr>
-                        <w:rStyle w:val="Pagenumber"/>
+                        <w:color w:val="auto"/>
                       </w:rPr>
                       <w:fldChar w:fldCharType="begin"/>
                     </w:r>
@@ -4468,7 +4503,6 @@
                   </w:p>
                 </w:txbxContent>
               </v:textbox>
-              <w10:wrap type="square" side="largest"/>
             </v:rect>
           </w:pict>
         </mc:Fallback>
@@ -4484,7 +4518,6 @@
     <w:rPrDefault>
       <w:rPr>
         <w:rFonts w:ascii="Cambria" w:hAnsi="Cambria" w:eastAsia="Cambria" w:cs="" w:asciiTheme="minorHAnsi" w:cstheme="minorBidi" w:eastAsiaTheme="minorHAnsi" w:hAnsiTheme="minorHAnsi"/>
-        <w:sz w:val="24"/>
         <w:szCs w:val="24"/>
         <w:lang w:val="en-US" w:eastAsia="en-US" w:bidi="ar-SA"/>
       </w:rPr>
@@ -4506,7 +4539,7 @@
     </w:pPr>
     <w:rPr>
       <w:rFonts w:ascii="Arial" w:hAnsi="Arial" w:eastAsia="Cambria" w:cs="" w:cstheme="minorBidi" w:eastAsiaTheme="minorHAnsi"/>
-      <w:color w:val="auto"/>
+      <w:color w:val="00000A"/>
       <w:sz w:val="24"/>
       <w:szCs w:val="24"/>
       <w:lang w:val="en-US" w:eastAsia="en-US" w:bidi="ar-SA"/>
@@ -5046,7 +5079,7 @@
     </w:pPr>
     <w:rPr>
       <w:rFonts w:ascii="Cambria" w:hAnsi="Cambria" w:eastAsia="Cambria" w:cs="" w:asciiTheme="minorHAnsi" w:cstheme="minorBidi" w:eastAsiaTheme="minorHAnsi" w:hAnsiTheme="minorHAnsi"/>
-      <w:color w:val="auto"/>
+      <w:color w:val="00000A"/>
       <w:sz w:val="24"/>
       <w:szCs w:val="24"/>
       <w:lang w:val="en-US" w:eastAsia="en-US" w:bidi="ar-SA"/>
@@ -5065,7 +5098,7 @@
     </w:pPr>
     <w:rPr>
       <w:rFonts w:ascii="Cambria" w:hAnsi="Cambria" w:eastAsia="Cambria" w:cs="" w:asciiTheme="minorHAnsi" w:cstheme="minorBidi" w:eastAsiaTheme="minorHAnsi" w:hAnsiTheme="minorHAnsi"/>
-      <w:color w:val="auto"/>
+      <w:color w:val="00000A"/>
       <w:sz w:val="24"/>
       <w:szCs w:val="24"/>
       <w:lang w:val="en-US" w:eastAsia="en-US" w:bidi="ar-SA"/>

</xml_diff>

<commit_message>
chnges language around upregulation
</commit_message>
<xml_diff>
--- a/Jenior_Metatransciptomics_PLOSPathogens_2017.docx
+++ b/Jenior_Metatransciptomics_PLOSPathogens_2017.docx
@@ -44,6 +44,46 @@
     <w:p>
       <w:pPr>
         <w:pStyle w:val="Normal"/>
+        <w:rPr/>
+      </w:pPr>
+      <w:bookmarkStart w:id="0" w:name="__DdeLink__27_418345950"/>
+      <w:r>
+        <w:rPr>
+          <w:b/>
+          <w:bCs/>
+          <w:sz w:val="24"/>
+          <w:szCs w:val="24"/>
+        </w:rPr>
+        <w:t>Shortened Title:</w:t>
+      </w:r>
+      <w:r>
+        <w:rPr>
+          <w:sz w:val="24"/>
+          <w:szCs w:val="24"/>
+        </w:rPr>
+        <w:t xml:space="preserve"> </w:t>
+      </w:r>
+      <w:r>
+        <w:rPr>
+          <w:i/>
+          <w:iCs/>
+          <w:sz w:val="24"/>
+          <w:szCs w:val="24"/>
+        </w:rPr>
+        <w:t>Clostridium difficile</w:t>
+      </w:r>
+      <w:bookmarkEnd w:id="0"/>
+      <w:r>
+        <w:rPr>
+          <w:sz w:val="24"/>
+          <w:szCs w:val="24"/>
+        </w:rPr>
+        <w:t xml:space="preserve"> infection and gut microbiome multi-omics</w:t>
+      </w:r>
+    </w:p>
+    <w:p>
+      <w:pPr>
+        <w:pStyle w:val="Normal"/>
         <w:rPr>
           <w:rFonts w:ascii="Arial" w:hAnsi="Arial"/>
           <w:sz w:val="24"/>
@@ -52,35 +92,106 @@
       </w:pPr>
       <w:r>
         <w:rPr>
+          <w:sz w:val="24"/>
+          <w:szCs w:val="24"/>
+        </w:rPr>
+      </w:r>
+    </w:p>
+    <w:p>
+      <w:pPr>
+        <w:pStyle w:val="Normal"/>
+        <w:rPr/>
+      </w:pPr>
+      <w:r>
+        <w:rPr>
           <w:b/>
           <w:bCs/>
           <w:sz w:val="24"/>
           <w:szCs w:val="24"/>
         </w:rPr>
-        <w:t>Shortened Title:</w:t>
+        <w:t>Authors:</w:t>
       </w:r>
       <w:r>
         <w:rPr>
           <w:sz w:val="24"/>
           <w:szCs w:val="24"/>
         </w:rPr>
-        <w:t xml:space="preserve"> </w:t>
-      </w:r>
-      <w:r>
-        <w:rPr>
-          <w:i/>
-          <w:iCs/>
+        <w:t xml:space="preserve"> Matthew L. Jenior</w:t>
+      </w:r>
+      <w:r>
+        <w:rPr>
           <w:sz w:val="24"/>
           <w:szCs w:val="24"/>
-        </w:rPr>
-        <w:t>Clostridium difficile</w:t>
+          <w:vertAlign w:val="superscript"/>
+        </w:rPr>
+        <w:t>1</w:t>
       </w:r>
       <w:r>
         <w:rPr>
           <w:sz w:val="24"/>
           <w:szCs w:val="24"/>
         </w:rPr>
-        <w:t xml:space="preserve"> infection and gut microbiome multi-omics</w:t>
+        <w:t>, Jhansi L. Leslie</w:t>
+      </w:r>
+      <w:r>
+        <w:rPr>
+          <w:sz w:val="24"/>
+          <w:szCs w:val="24"/>
+          <w:vertAlign w:val="superscript"/>
+        </w:rPr>
+        <w:t>1</w:t>
+      </w:r>
+      <w:r>
+        <w:rPr>
+          <w:sz w:val="24"/>
+          <w:szCs w:val="24"/>
+        </w:rPr>
+        <w:t>, Vincent B. Young</w:t>
+      </w:r>
+      <w:r>
+        <w:rPr>
+          <w:sz w:val="24"/>
+          <w:szCs w:val="24"/>
+          <w:vertAlign w:val="superscript"/>
+        </w:rPr>
+        <w:t>1,2</w:t>
+      </w:r>
+      <w:r>
+        <w:rPr>
+          <w:sz w:val="24"/>
+          <w:szCs w:val="24"/>
+        </w:rPr>
+        <w:t>, and Patrick D. Schloss</w:t>
+      </w:r>
+      <w:r>
+        <w:rPr>
+          <w:sz w:val="24"/>
+          <w:szCs w:val="24"/>
+          <w:vertAlign w:val="superscript"/>
+        </w:rPr>
+        <w:t>1</w:t>
+      </w:r>
+    </w:p>
+    <w:p>
+      <w:pPr>
+        <w:pStyle w:val="Normal"/>
+        <w:rPr/>
+      </w:pPr>
+      <w:r>
+        <w:rPr>
+          <w:b/>
+          <w:bCs/>
+          <w:sz w:val="24"/>
+          <w:szCs w:val="24"/>
+        </w:rPr>
+        <w:t>Corresponding Author:</w:t>
+      </w:r>
+      <w:r>
+        <w:rPr>
+          <w:sz w:val="24"/>
+          <w:szCs w:val="24"/>
+        </w:rPr>
+        <w:t xml:space="preserve"> Patrick D. Schloss</w:t>
       </w:r>
     </w:p>
     <w:p>
@@ -111,67 +222,49 @@
           <w:sz w:val="24"/>
           <w:szCs w:val="24"/>
         </w:rPr>
-        <w:t>Authors:</w:t>
-      </w:r>
+        <w:t xml:space="preserve">Affiliations: </w:t>
+      </w:r>
+    </w:p>
+    <w:p>
+      <w:pPr>
+        <w:pStyle w:val="Normal"/>
+        <w:rPr/>
+      </w:pPr>
       <w:r>
         <w:rPr>
           <w:sz w:val="24"/>
           <w:szCs w:val="24"/>
         </w:rPr>
-        <w:t xml:space="preserve"> Matthew L. Jenior</w:t>
-      </w:r>
+        <w:t>1.) Department of Microbiology &amp; Immunology; University of Michigan, Ann Arbor MI,</w:t>
+      </w:r>
+    </w:p>
+    <w:p>
+      <w:pPr>
+        <w:pStyle w:val="Normal"/>
+        <w:rPr/>
+      </w:pPr>
       <w:r>
         <w:rPr>
           <w:sz w:val="24"/>
           <w:szCs w:val="24"/>
-          <w:vertAlign w:val="superscript"/>
-        </w:rPr>
-        <w:t>1</w:t>
-      </w:r>
-      <w:r>
-        <w:rPr>
+        </w:rPr>
+        <w:t>2.) Department of Internal Medicine, Division of Infectious Diseases; University of Michigan, Ann Arbor MI</w:t>
+      </w:r>
+    </w:p>
+    <w:p>
+      <w:pPr>
+        <w:pStyle w:val="Normal"/>
+        <w:rPr>
+          <w:rFonts w:ascii="Arial" w:hAnsi="Arial"/>
           <w:sz w:val="24"/>
           <w:szCs w:val="24"/>
         </w:rPr>
-        <w:t>, Jhansi L. Leslie</w:t>
-      </w:r>
+      </w:pPr>
       <w:r>
         <w:rPr>
           <w:sz w:val="24"/>
           <w:szCs w:val="24"/>
-          <w:vertAlign w:val="superscript"/>
-        </w:rPr>
-        <w:t>1</w:t>
-      </w:r>
-      <w:r>
-        <w:rPr>
-          <w:sz w:val="24"/>
-          <w:szCs w:val="24"/>
-        </w:rPr>
-        <w:t>, Vincent B. Young</w:t>
-      </w:r>
-      <w:r>
-        <w:rPr>
-          <w:sz w:val="24"/>
-          <w:szCs w:val="24"/>
-          <w:vertAlign w:val="superscript"/>
-        </w:rPr>
-        <w:t>1,2</w:t>
-      </w:r>
-      <w:r>
-        <w:rPr>
-          <w:sz w:val="24"/>
-          <w:szCs w:val="24"/>
-        </w:rPr>
-        <w:t>, and Patrick D. Schloss</w:t>
-      </w:r>
-      <w:r>
-        <w:rPr>
-          <w:sz w:val="24"/>
-          <w:szCs w:val="24"/>
-          <w:vertAlign w:val="superscript"/>
-        </w:rPr>
-        <w:t>1</w:t>
+        </w:rPr>
       </w:r>
     </w:p>
     <w:p>
@@ -186,140 +279,45 @@
           <w:sz w:val="24"/>
           <w:szCs w:val="24"/>
         </w:rPr>
-        <w:t>Corresponding Author:</w:t>
-      </w:r>
+        <w:t xml:space="preserve">Contact Information: </w:t>
+      </w:r>
+    </w:p>
+    <w:p>
+      <w:pPr>
+        <w:pStyle w:val="Normal"/>
+        <w:rPr/>
+      </w:pPr>
       <w:r>
         <w:rPr>
           <w:sz w:val="24"/>
           <w:szCs w:val="24"/>
         </w:rPr>
-        <w:t xml:space="preserve"> Patrick D. Schloss</w:t>
+        <w:t>Matthew L. Jenior – mljenior@umich.edu</w:t>
       </w:r>
     </w:p>
     <w:p>
       <w:pPr>
         <w:pStyle w:val="Normal"/>
-        <w:rPr>
-          <w:rFonts w:ascii="Arial" w:hAnsi="Arial"/>
+        <w:rPr/>
+      </w:pPr>
+      <w:r>
+        <w:rPr>
           <w:sz w:val="24"/>
           <w:szCs w:val="24"/>
         </w:rPr>
+        <w:t>Jhansi L. Leslie – jlleslie@umich.edu</w:t>
+      </w:r>
+    </w:p>
+    <w:p>
+      <w:pPr>
+        <w:pStyle w:val="Normal"/>
+        <w:rPr/>
       </w:pPr>
       <w:r>
         <w:rPr>
           <w:sz w:val="24"/>
           <w:szCs w:val="24"/>
         </w:rPr>
-      </w:r>
-    </w:p>
-    <w:p>
-      <w:pPr>
-        <w:pStyle w:val="Normal"/>
-        <w:rPr/>
-      </w:pPr>
-      <w:r>
-        <w:rPr>
-          <w:b/>
-          <w:bCs/>
-          <w:sz w:val="24"/>
-          <w:szCs w:val="24"/>
-        </w:rPr>
-        <w:t xml:space="preserve">Affiliations: </w:t>
-      </w:r>
-    </w:p>
-    <w:p>
-      <w:pPr>
-        <w:pStyle w:val="Normal"/>
-        <w:rPr/>
-      </w:pPr>
-      <w:r>
-        <w:rPr>
-          <w:sz w:val="24"/>
-          <w:szCs w:val="24"/>
-        </w:rPr>
-        <w:t>1.) Department of Microbiology &amp; Immunology; University of Michigan, Ann Arbor MI,</w:t>
-      </w:r>
-    </w:p>
-    <w:p>
-      <w:pPr>
-        <w:pStyle w:val="Normal"/>
-        <w:rPr/>
-      </w:pPr>
-      <w:r>
-        <w:rPr>
-          <w:sz w:val="24"/>
-          <w:szCs w:val="24"/>
-        </w:rPr>
-        <w:t>2.) Department of Internal Medicine, Division of Infectious Diseases; University of Michigan, Ann Arbor MI</w:t>
-      </w:r>
-    </w:p>
-    <w:p>
-      <w:pPr>
-        <w:pStyle w:val="Normal"/>
-        <w:rPr>
-          <w:rFonts w:ascii="Arial" w:hAnsi="Arial"/>
-          <w:sz w:val="24"/>
-          <w:szCs w:val="24"/>
-        </w:rPr>
-      </w:pPr>
-      <w:r>
-        <w:rPr>
-          <w:sz w:val="24"/>
-          <w:szCs w:val="24"/>
-        </w:rPr>
-      </w:r>
-    </w:p>
-    <w:p>
-      <w:pPr>
-        <w:pStyle w:val="Normal"/>
-        <w:rPr/>
-      </w:pPr>
-      <w:r>
-        <w:rPr>
-          <w:b/>
-          <w:bCs/>
-          <w:sz w:val="24"/>
-          <w:szCs w:val="24"/>
-        </w:rPr>
-        <w:t xml:space="preserve">Contact Information: </w:t>
-      </w:r>
-    </w:p>
-    <w:p>
-      <w:pPr>
-        <w:pStyle w:val="Normal"/>
-        <w:rPr/>
-      </w:pPr>
-      <w:r>
-        <w:rPr>
-          <w:sz w:val="24"/>
-          <w:szCs w:val="24"/>
-        </w:rPr>
-        <w:t>Matthew L. Jenior – mljenior@umich.edu</w:t>
-      </w:r>
-    </w:p>
-    <w:p>
-      <w:pPr>
-        <w:pStyle w:val="Normal"/>
-        <w:rPr/>
-      </w:pPr>
-      <w:r>
-        <w:rPr>
-          <w:sz w:val="24"/>
-          <w:szCs w:val="24"/>
-        </w:rPr>
-        <w:t>Jhansi L. Leslie – jlleslie@umich.edu</w:t>
-      </w:r>
-    </w:p>
-    <w:p>
-      <w:pPr>
-        <w:pStyle w:val="Normal"/>
-        <w:rPr/>
-      </w:pPr>
-      <w:r>
-        <w:rPr>
-          <w:sz w:val="24"/>
-          <w:szCs w:val="24"/>
-        </w:rPr>
         <w:t>Vincent B. Young – youngvi@umich.edu</w:t>
       </w:r>
     </w:p>
@@ -329,10 +327,11 @@
         <w:rPr>
           <w:position w:val="0"/>
           <w:sz w:val="24"/>
-          <w:sz w:val="24"/>
           <w:vertAlign w:val="baseline"/>
         </w:rPr>
       </w:pPr>
+      <w:bookmarkStart w:id="1" w:name="__DdeLink__27_258085862"/>
+      <w:bookmarkEnd w:id="1"/>
       <w:r>
         <w:rPr>
           <w:position w:val="0"/>
@@ -349,8 +348,8 @@
         <w:pStyle w:val="Heading3"/>
         <w:rPr/>
       </w:pPr>
-      <w:bookmarkStart w:id="0" w:name="abstract"/>
-      <w:bookmarkEnd w:id="0"/>
+      <w:bookmarkStart w:id="2" w:name="abstract"/>
+      <w:bookmarkEnd w:id="2"/>
       <w:r>
         <w:rPr/>
         <w:t>Abstract</w:t>
@@ -417,8 +416,8 @@
         <w:pStyle w:val="Heading3"/>
         <w:rPr/>
       </w:pPr>
-      <w:bookmarkStart w:id="1" w:name="introduction"/>
-      <w:bookmarkEnd w:id="1"/>
+      <w:bookmarkStart w:id="3" w:name="introduction"/>
+      <w:bookmarkEnd w:id="3"/>
       <w:r>
         <w:rPr/>
         <w:t>Introduction</w:t>
@@ -589,8 +588,8 @@
         <w:pStyle w:val="Heading3"/>
         <w:rPr/>
       </w:pPr>
-      <w:bookmarkStart w:id="2" w:name="results"/>
-      <w:bookmarkEnd w:id="2"/>
+      <w:bookmarkStart w:id="4" w:name="results"/>
+      <w:bookmarkEnd w:id="4"/>
       <w:r>
         <w:rPr/>
         <w:t>Results</w:t>
@@ -1792,7 +1791,7 @@
       </w:r>
       <w:r>
         <w:rPr/>
-        <w:t xml:space="preserve">-infected metatranscriptomes. Both groups displayed large changes in amino sugar metabolism and ABC transporters, however other distinct carbon metabolism pathways were upregulated. Genes for glycolysis and oxidative phosphorylation were overrepresented in streptomycin pretreated mice while starch/sucrose metabolism and PTS systems were more abundantly associated with clindamycin-pretreated mice. Together these shifts suggested that communities differentially adapt carbon metabolism pathways in response to colonization of </w:t>
+        <w:t xml:space="preserve">-infected metatranscriptomes. Both groups displayed large changes in amino sugar metabolism and ABC transporters, however other distinct carbon metabolism pathways had increased transcription. Genes for glycolysis and oxidative phosphorylation were overrepresented in streptomycin pretreated mice while starch/sucrose metabolism and PTS systems were more abundantly associated with clindamycin-pretreated mice. Together these shifts suggested that communities differentially adapt carbon metabolism pathways in response to colonization of </w:t>
       </w:r>
       <w:r>
         <w:rPr>
@@ -1812,7 +1811,7 @@
       </w:r>
       <w:r>
         <w:rPr/>
-        <w:t xml:space="preserve">. These pathways included the replication or manipulation of genetic material (i.e. RNA Processing, tRNA Synthesis, &amp; Homologous Recombination). Among the genes that were upregulated in the presence of </w:t>
+        <w:t xml:space="preserve">. These pathways included the replication or manipulation of genetic material (i.e. RNA Processing, tRNA Synthesis, &amp; Homologous Recombination). Among the genes with increased transcription in the presence of </w:t>
       </w:r>
       <w:r>
         <w:rPr>
@@ -1851,7 +1850,7 @@
       </w:r>
       <w:r>
         <w:rPr/>
-        <w:t xml:space="preserve"> Metatranscriptomic (cDNA) read abundances associated with each gene were normalized to their associated metaganomic (DNA) coverage, resulting in values that reflect upregulation. </w:t>
+        <w:t xml:space="preserve"> Metatranscriptomic (cDNA) read abundances associated with each gene were normalized to their associated metaganomic (DNA) coverage, resulting in values that reflect increased transcription. </w:t>
       </w:r>
       <w:r>
         <w:rPr>
@@ -2073,7 +2072,7 @@
       </w:r>
       <w:r>
         <w:rPr/>
-        <w:t xml:space="preserve"> that were upregulated with </w:t>
+        <w:t xml:space="preserve"> with increased expression during </w:t>
       </w:r>
       <w:r>
         <w:rPr>
@@ -2093,7 +2092,7 @@
       </w:r>
       <w:r>
         <w:rPr/>
-        <w:t xml:space="preserve"> were upregulated in mock infected mice (Fig. 6B). A consistent trend in streptomycin and cefoperazone pretreatments was an overrepresentation of highly expressed genes from genera belonging to </w:t>
+        <w:t xml:space="preserve"> had higher transcription in mock infected mice (Fig. 6B). A consistent trend in streptomycin and cefoperazone pretreatments was an overrepresentation of highly expressed genes from genera belonging to </w:t>
       </w:r>
       <w:r>
         <w:rPr>
@@ -2143,7 +2142,7 @@
       </w:r>
       <w:r>
         <w:rPr/>
-        <w:t xml:space="preserve"> genes that were upregulated during CDI (Fig. 6C). Infected and uninfected metatranscriptomes associated with this antibiotic more strongly correlated than either other pretreatment (</w:t>
+        <w:t xml:space="preserve"> genes with increased transcription during CDI (Fig. 6C). Infected and uninfected metatranscriptomes associated with this antibiotic more strongly correlated than either other pretreatment (</w:t>
       </w:r>
       <w:r>
         <w:rPr>
@@ -2181,8 +2180,8 @@
         <w:pStyle w:val="Heading3"/>
         <w:rPr/>
       </w:pPr>
-      <w:bookmarkStart w:id="3" w:name="discussion"/>
-      <w:bookmarkEnd w:id="3"/>
+      <w:bookmarkStart w:id="5" w:name="discussion"/>
+      <w:bookmarkEnd w:id="5"/>
       <w:r>
         <w:rPr/>
         <w:t>Discussion</w:t>
@@ -2355,7 +2354,7 @@
       </w:pPr>
       <w:r>
         <w:rPr/>
-        <w:t xml:space="preserve">In spite of consistent signals across multiple levels of -omics datasets, possible shortcomings to our interpretation of the presented data do exist. First, as with all transcriptomic studies, the relative level of mRNA detected for a given gene does not necessarily reflect the amount of functional protein made by a cell. Furthermore, interpretation of timing may also be an issue since a large influx of transcript for a specific product may signal an initial upregulation before subsequent translation has been able to occur. This also omits consideration of any post-translational modifications that are required for ultimately functional enzymes. Additionally, due to the low relative abundance of </w:t>
+        <w:t xml:space="preserve">In spite of consistent signals across multiple levels of -omics datasets, possible shortcomings to our interpretation of the presented data do exist. First, as with all transcriptomic studies, the relative level of mRNA detected for a given gene does not necessarily reflect the amount of functional protein made by a cell. Furthermore, interpretation of timing may also be an issue since a large influx of transcript for a specific product may signal an initial transcription before subsequent translation has been able to occur. This also omits consideration of any post-translational modifications that are required for ultimately functional enzymes. Additionally, due to the low relative abundance of </w:t>
       </w:r>
       <w:r>
         <w:rPr>
@@ -2463,8 +2462,8 @@
         <w:pStyle w:val="Heading3"/>
         <w:rPr/>
       </w:pPr>
-      <w:bookmarkStart w:id="4" w:name="materials-and-methods"/>
-      <w:bookmarkEnd w:id="4"/>
+      <w:bookmarkStart w:id="6" w:name="materials-and-methods"/>
+      <w:bookmarkEnd w:id="6"/>
       <w:r>
         <w:rPr/>
         <w:t>Materials and Methods</w:t>
@@ -2738,7 +2737,7 @@
       </w:hyperlink>
       <w:r>
         <w:rPr/>
-        <w:t>). The remaining mappings were converted to idxstats format using Samtools [56] and the read counts per gene were tabulated. Discordant pair mappings were discarded and counts were then normalized to read length and gene length to give a per base report of gene coverage. Transcript abundance was then normalized to gene abundance to yield overall level of upregulation for each gene. Unless indicated otherwise, each collection of reads was then 1000-fold iteratively subsampled to 90% of the lowest sequence total within each analysis, and a median expression value for each gene was calculated.</w:t>
+        <w:t>). The remaining mappings were converted to idxstats format using Samtools [56] and the read counts per gene were tabulated. Discordant pair mappings were discarded and counts were then normalized to read length and gene length to give a per base report of gene coverage. Transcript abundance was then normalized to gene abundance to yield overall level of transcription for each gene. Unless indicated otherwise, each collection of reads was then 1000-fold iteratively subsampled to 90% of the lowest sequence total within each analysis, and a median expression value for each gene was calculated.</w:t>
       </w:r>
     </w:p>
     <w:p>
@@ -2791,8 +2790,8 @@
         <w:pStyle w:val="Heading3"/>
         <w:rPr/>
       </w:pPr>
-      <w:bookmarkStart w:id="5" w:name="funding-information"/>
-      <w:bookmarkEnd w:id="5"/>
+      <w:bookmarkStart w:id="7" w:name="funding-information"/>
+      <w:bookmarkEnd w:id="7"/>
       <w:r>
         <w:rPr/>
         <w:t>Funding Information</w:t>
@@ -2813,8 +2812,8 @@
         <w:pStyle w:val="Heading3"/>
         <w:rPr/>
       </w:pPr>
-      <w:bookmarkStart w:id="6" w:name="acknowledgments"/>
-      <w:bookmarkEnd w:id="6"/>
+      <w:bookmarkStart w:id="8" w:name="acknowledgments"/>
+      <w:bookmarkEnd w:id="8"/>
       <w:r>
         <w:rPr/>
         <w:t>Acknowledgments</w:t>
@@ -2879,8 +2878,8 @@
         <w:pStyle w:val="Heading3"/>
         <w:rPr/>
       </w:pPr>
-      <w:bookmarkStart w:id="7" w:name="supporting-information-captions"/>
-      <w:bookmarkEnd w:id="7"/>
+      <w:bookmarkStart w:id="9" w:name="supporting-information-captions"/>
+      <w:bookmarkEnd w:id="9"/>
       <w:r>
         <w:rPr/>
         <w:t>Supporting Information Captions</w:t>
@@ -3324,8 +3323,8 @@
         <w:pStyle w:val="Heading3"/>
         <w:rPr/>
       </w:pPr>
-      <w:bookmarkStart w:id="8" w:name="references"/>
-      <w:bookmarkEnd w:id="8"/>
+      <w:bookmarkStart w:id="10" w:name="references"/>
+      <w:bookmarkEnd w:id="10"/>
       <w:r>
         <w:rPr/>
         <w:t>References</w:t>
@@ -4350,6 +4349,7 @@
     <w:p>
       <w:pPr>
         <w:pStyle w:val="Bibliography"/>
+        <w:pBdr/>
         <w:spacing w:before="180" w:after="180"/>
         <w:rPr/>
       </w:pPr>
@@ -4390,10 +4390,12 @@
     </w:pPr>
     <w:r>
       <w:rPr/>
+    </w:r>
+    <w:r>
       <mc:AlternateContent>
         <mc:Choice Requires="wps">
           <w:drawing>
-            <wp:anchor behindDoc="1" distT="0" distB="0" distL="0" distR="0" simplePos="0" locked="0" layoutInCell="1" allowOverlap="1" relativeHeight="44">
+            <wp:anchor behindDoc="0" distT="0" distB="0" distL="0" distR="0" simplePos="0" locked="0" layoutInCell="1" allowOverlap="1" relativeHeight="44">
               <wp:simplePos x="0" y="0"/>
               <wp:positionH relativeFrom="margin">
                 <wp:align>center</wp:align>
@@ -4401,45 +4403,37 @@
               <wp:positionV relativeFrom="paragraph">
                 <wp:posOffset>635</wp:posOffset>
               </wp:positionV>
-              <wp:extent cx="170815" cy="174625"/>
+              <wp:extent cx="170180" cy="175260"/>
               <wp:effectExtent l="0" t="0" r="0" b="0"/>
               <wp:wrapSquare wrapText="largest"/>
               <wp:docPr id="1" name="Frame1"/>
               <a:graphic xmlns:a="http://schemas.openxmlformats.org/drawingml/2006/main">
                 <a:graphicData uri="http://schemas.microsoft.com/office/word/2010/wordprocessingShape">
                   <wps:wsp>
-                    <wps:cNvSpPr/>
+                    <wps:cNvSpPr txBox="1"/>
                     <wps:spPr>
                       <a:xfrm>
                         <a:off x="0" y="0"/>
-                        <a:ext cx="170280" cy="173880"/>
+                        <a:ext cx="170180" cy="175260"/>
                       </a:xfrm>
-                      <a:prstGeom prst="rect">
-                        <a:avLst/>
-                      </a:prstGeom>
-                      <a:noFill/>
-                      <a:ln>
-                        <a:noFill/>
-                      </a:ln>
+                      <a:prstGeom prst="rect"/>
+                      <a:solidFill>
+                        <a:srgbClr val="FFFFFF">
+                          <a:alpha val="0"/>
+                        </a:srgbClr>
+                      </a:solidFill>
                     </wps:spPr>
-                    <wps:style>
-                      <a:lnRef idx="0"/>
-                      <a:fillRef idx="0"/>
-                      <a:effectRef idx="0"/>
-                      <a:fontRef idx="minor"/>
-                    </wps:style>
                     <wps:txbx>
                       <w:txbxContent>
                         <w:p>
                           <w:pPr>
                             <w:pStyle w:val="Footer"/>
-                            <w:rPr>
-                              <w:color w:val="auto"/>
-                            </w:rPr>
+                            <w:pBdr/>
+                            <w:rPr/>
                           </w:pPr>
                           <w:r>
                             <w:rPr>
-                              <w:color w:val="auto"/>
+                              <w:rStyle w:val="Pagenumber"/>
                             </w:rPr>
                             <w:fldChar w:fldCharType="begin"/>
                           </w:r>
@@ -4458,7 +4452,7 @@
                         </w:p>
                       </w:txbxContent>
                     </wps:txbx>
-                    <wps:bodyPr lIns="0" rIns="0" tIns="0" bIns="0">
+                    <wps:bodyPr anchor="t" lIns="0" tIns="0" rIns="0" bIns="0">
                       <a:spAutoFit/>
                     </wps:bodyPr>
                   </wps:wsp>
@@ -4469,22 +4463,19 @@
         </mc:Choice>
         <mc:Fallback>
           <w:pict>
-            <v:rect id="shape_0" ID="Frame1" fillcolor="white" stroked="f" style="position:absolute;margin-left:227.3pt;margin-top:0.05pt;width:13.35pt;height:13.65pt;mso-position-horizontal:center;mso-position-horizontal-relative:margin">
-              <w10:wrap type="square"/>
-              <v:fill o:detectmouseclick="t" type="solid" color2="black" opacity="0"/>
-              <v:stroke color="#3465a4" joinstyle="round" endcap="flat"/>
-              <v:textbox>
+            <v:rect fillcolor="#FFFFFF" style="position:absolute;rotation:0;width:13.4pt;height:13.8pt;mso-wrap-distance-left:0pt;mso-wrap-distance-right:0pt;mso-wrap-distance-top:0pt;mso-wrap-distance-bottom:0pt;margin-top:0.05pt;mso-position-vertical-relative:text;margin-left:227.3pt;mso-position-horizontal:center;mso-position-horizontal-relative:margin">
+              <v:fill opacity="0f"/>
+              <v:textbox inset="0in,0in,0in,0in">
                 <w:txbxContent>
                   <w:p>
                     <w:pPr>
                       <w:pStyle w:val="Footer"/>
-                      <w:rPr>
-                        <w:color w:val="auto"/>
-                      </w:rPr>
+                      <w:pBdr/>
+                      <w:rPr/>
                     </w:pPr>
                     <w:r>
                       <w:rPr>
-                        <w:color w:val="auto"/>
+                        <w:rStyle w:val="Pagenumber"/>
                       </w:rPr>
                       <w:fldChar w:fldCharType="begin"/>
                     </w:r>
@@ -4503,6 +4494,7 @@
                   </w:p>
                 </w:txbxContent>
               </v:textbox>
+              <w10:wrap type="square" side="largest"/>
             </v:rect>
           </w:pict>
         </mc:Fallback>
@@ -4518,6 +4510,7 @@
     <w:rPrDefault>
       <w:rPr>
         <w:rFonts w:ascii="Cambria" w:hAnsi="Cambria" w:eastAsia="Cambria" w:cs="" w:asciiTheme="minorHAnsi" w:cstheme="minorBidi" w:eastAsiaTheme="minorHAnsi" w:hAnsiTheme="minorHAnsi"/>
+        <w:sz w:val="24"/>
         <w:szCs w:val="24"/>
         <w:lang w:val="en-US" w:eastAsia="en-US" w:bidi="ar-SA"/>
       </w:rPr>
@@ -4539,7 +4532,7 @@
     </w:pPr>
     <w:rPr>
       <w:rFonts w:ascii="Arial" w:hAnsi="Arial" w:eastAsia="Cambria" w:cs="" w:cstheme="minorBidi" w:eastAsiaTheme="minorHAnsi"/>
-      <w:color w:val="00000A"/>
+      <w:color w:val="auto"/>
       <w:sz w:val="24"/>
       <w:szCs w:val="24"/>
       <w:lang w:val="en-US" w:eastAsia="en-US" w:bidi="ar-SA"/>
@@ -5079,7 +5072,7 @@
     </w:pPr>
     <w:rPr>
       <w:rFonts w:ascii="Cambria" w:hAnsi="Cambria" w:eastAsia="Cambria" w:cs="" w:asciiTheme="minorHAnsi" w:cstheme="minorBidi" w:eastAsiaTheme="minorHAnsi" w:hAnsiTheme="minorHAnsi"/>
-      <w:color w:val="00000A"/>
+      <w:color w:val="auto"/>
       <w:sz w:val="24"/>
       <w:szCs w:val="24"/>
       <w:lang w:val="en-US" w:eastAsia="en-US" w:bidi="ar-SA"/>
@@ -5098,7 +5091,7 @@
     </w:pPr>
     <w:rPr>
       <w:rFonts w:ascii="Cambria" w:hAnsi="Cambria" w:eastAsia="Cambria" w:cs="" w:asciiTheme="minorHAnsi" w:cstheme="minorBidi" w:eastAsiaTheme="minorHAnsi" w:hAnsiTheme="minorHAnsi"/>
-      <w:color w:val="00000A"/>
+      <w:color w:val="auto"/>
       <w:sz w:val="24"/>
       <w:szCs w:val="24"/>
       <w:lang w:val="en-US" w:eastAsia="en-US" w:bidi="ar-SA"/>

</xml_diff>